<commit_message>
preparation commerciale et debut du hive cr
</commit_message>
<xml_diff>
--- a/cours/9_shell/exos/exo3/shell_exo_03 .docx
+++ b/cours/9_shell/exos/exo3/shell_exo_03 .docx
@@ -2,8 +2,6 @@
 <file path=word/document.xml><?xml version="1.0" encoding="utf-8"?>
 <w:document xmlns:wpc="http://schemas.microsoft.com/office/word/2010/wordprocessingCanvas" xmlns:cx="http://schemas.microsoft.com/office/drawing/2014/chartex" xmlns:cx1="http://schemas.microsoft.com/office/drawing/2015/9/8/chartex" xmlns:cx2="http://schemas.microsoft.com/office/drawing/2015/10/21/chartex" xmlns:cx3="http://schemas.microsoft.com/office/drawing/2016/5/9/chartex" xmlns:cx4="http://schemas.microsoft.com/office/drawing/2016/5/10/chartex" xmlns:cx5="http://schemas.microsoft.com/office/drawing/2016/5/11/chartex" xmlns:cx6="http://schemas.microsoft.com/office/drawing/2016/5/12/chartex" xmlns:cx7="http://schemas.microsoft.com/office/drawing/2016/5/13/chartex" xmlns:cx8="http://schemas.microsoft.com/office/drawing/2016/5/14/chartex" xmlns:mc="http://schemas.openxmlformats.org/markup-compatibility/2006" xmlns:aink="http://schemas.microsoft.com/office/drawing/2016/ink" xmlns:am3d="http://schemas.microsoft.com/office/drawing/2017/model3d" xmlns:o="urn:schemas-microsoft-com:office:office" xmlns:r="http://schemas.openxmlformats.org/officeDocument/2006/relationships" xmlns:m="http://schemas.openxmlformats.org/officeDocument/2006/math" xmlns:v="urn:schemas-microsoft-com:vml" xmlns:wp14="http://schemas.microsoft.com/office/word/2010/wordprocessingDrawing" xmlns:wp="http://schemas.openxmlformats.org/drawingml/2006/wordprocessingDrawing" xmlns:w10="urn:schemas-microsoft-com:office:word" xmlns:w="http://schemas.openxmlformats.org/wordprocessingml/2006/main" xmlns:w14="http://schemas.microsoft.com/office/word/2010/wordml" xmlns:w15="http://schemas.microsoft.com/office/word/2012/wordml" xmlns:w16cid="http://schemas.microsoft.com/office/word/2016/wordml/cid" xmlns:w16se="http://schemas.microsoft.com/office/word/2015/wordml/symex" xmlns:wpg="http://schemas.microsoft.com/office/word/2010/wordprocessingGroup" xmlns:wpi="http://schemas.microsoft.com/office/word/2010/wordprocessingInk" xmlns:wne="http://schemas.microsoft.com/office/word/2006/wordml" xmlns:wps="http://schemas.microsoft.com/office/word/2010/wordprocessingShape" mc:Ignorable="w14 w15 w16se w16cid wp14">
   <w:body>
-    <w:bookmarkStart w:id="0" w:name="_GoBack" w:displacedByCustomXml="next"/>
-    <w:bookmarkEnd w:id="0" w:displacedByCustomXml="next"/>
     <w:sdt>
       <w:sdtPr>
         <w:rPr>
@@ -580,6 +578,19 @@
         <w:lastRenderedPageBreak/>
         <w:t>Exercice</w:t>
       </w:r>
+      <w:r>
+        <w:rPr>
+          <w:rFonts w:cstheme="minorHAnsi"/>
+          <w:b/>
+          <w:bCs/>
+          <w:color w:val="1F497D" w:themeColor="text2"/>
+          <w:sz w:val="28"/>
+          <w:szCs w:val="28"/>
+        </w:rPr>
+        <w:t>touch personne.txt</w:t>
+      </w:r>
+      <w:bookmarkStart w:id="0" w:name="_GoBack"/>
+      <w:bookmarkEnd w:id="0"/>
     </w:p>
     <w:p>
       <w:pPr>
@@ -646,12 +657,10 @@
       <w:r>
         <w:t>];[</w:t>
       </w:r>
-      <w:proofErr w:type="spellStart"/>
       <w:proofErr w:type="gramEnd"/>
       <w:r>
         <w:t>prenom</w:t>
       </w:r>
-      <w:proofErr w:type="spellEnd"/>
       <w:r>
         <w:t>]</w:t>
       </w:r>
@@ -661,11 +670,9 @@
       <w:r>
         <w:t>[</w:t>
       </w:r>
-      <w:proofErr w:type="spellStart"/>
       <w:r>
         <w:t>civilite</w:t>
       </w:r>
-      <w:proofErr w:type="spellEnd"/>
       <w:r>
         <w:t>]</w:t>
       </w:r>
@@ -675,11 +682,9 @@
       <w:r>
         <w:t>[</w:t>
       </w:r>
-      <w:proofErr w:type="spellStart"/>
       <w:r>
         <w:t>age</w:t>
       </w:r>
-      <w:proofErr w:type="spellEnd"/>
       <w:r>
         <w:t xml:space="preserve">] de plusieurs personnes (toutes les données doivent être en minuscule et </w:t>
       </w:r>
@@ -3043,30 +3048,17 @@
         <w:t xml:space="preserve"> - </w:t>
       </w:r>
       <w:r>
-        <w:t xml:space="preserve">Remplacer </w:t>
-      </w:r>
-      <w:proofErr w:type="spellStart"/>
-      <w:r>
-        <w:t>mme</w:t>
-      </w:r>
-      <w:proofErr w:type="spellEnd"/>
-      <w:r>
-        <w:t xml:space="preserve"> par </w:t>
+        <w:t xml:space="preserve">Remplacer mme par </w:t>
       </w:r>
       <w:r>
         <w:t>madame</w:t>
       </w:r>
       <w:r>
-        <w:t xml:space="preserve"> pour les femmes et </w:t>
-      </w:r>
-      <w:proofErr w:type="spellStart"/>
-      <w:r>
-        <w:t>m</w:t>
+        <w:t xml:space="preserve"> pour les femmes et m</w:t>
       </w:r>
       <w:r>
         <w:t>r</w:t>
       </w:r>
-      <w:proofErr w:type="spellEnd"/>
       <w:r>
         <w:t xml:space="preserve"> par </w:t>
       </w:r>
@@ -8713,6 +8705,7 @@
     <w:lsdException w:name="HTML Sample" w:semiHidden="1" w:unhideWhenUsed="1"/>
     <w:lsdException w:name="HTML Typewriter" w:semiHidden="1" w:unhideWhenUsed="1"/>
     <w:lsdException w:name="HTML Variable" w:semiHidden="1" w:unhideWhenUsed="1"/>
+    <w:lsdException w:name="Normal Table" w:semiHidden="1" w:unhideWhenUsed="1"/>
     <w:lsdException w:name="annotation subject" w:semiHidden="1" w:unhideWhenUsed="1"/>
     <w:lsdException w:name="No List" w:semiHidden="1" w:unhideWhenUsed="1"/>
     <w:lsdException w:name="Outline List 1" w:semiHidden="1" w:unhideWhenUsed="1"/>
@@ -8759,8 +8752,10 @@
     <w:lsdException w:name="Table Subtle 2" w:semiHidden="1" w:unhideWhenUsed="1"/>
     <w:lsdException w:name="Table Web 1" w:semiHidden="1" w:unhideWhenUsed="1"/>
     <w:lsdException w:name="Table Web 2" w:semiHidden="1" w:unhideWhenUsed="1"/>
+    <w:lsdException w:name="Table Web 3" w:semiHidden="1" w:unhideWhenUsed="1"/>
     <w:lsdException w:name="Balloon Text" w:semiHidden="1" w:unhideWhenUsed="1"/>
     <w:lsdException w:name="Table Grid" w:uiPriority="59"/>
+    <w:lsdException w:name="Table Theme" w:semiHidden="1" w:unhideWhenUsed="1"/>
     <w:lsdException w:name="Placeholder Text" w:semiHidden="1"/>
     <w:lsdException w:name="No Spacing" w:uiPriority="1" w:qFormat="1"/>
     <w:lsdException w:name="Light Shading" w:uiPriority="60"/>
@@ -10138,7 +10133,7 @@
 </file>
 
 <file path=customXml/itemProps1.xml><?xml version="1.0" encoding="utf-8"?>
-<ds:datastoreItem xmlns:ds="http://schemas.openxmlformats.org/officeDocument/2006/customXml" ds:itemID="{C51B023A-2996-43B3-9F71-89E7BE4D2C1B}">
+<ds:datastoreItem xmlns:ds="http://schemas.openxmlformats.org/officeDocument/2006/customXml" ds:itemID="{D9A5CB61-D0F5-429B-BB0A-4CB05712BA73}">
   <ds:schemaRefs>
     <ds:schemaRef ds:uri="http://schemas.openxmlformats.org/officeDocument/2006/bibliography"/>
   </ds:schemaRefs>

</xml_diff>